<commit_message>
docs: Change to the content of the project report
</commit_message>
<xml_diff>
--- a/docs/Sistema-LibriDigital.docx
+++ b/docs/Sistema-LibriDigital.docx
@@ -234,7 +234,7 @@
               </wp:anchor>
             </w:drawing>
           </mc:Choice>
-          <mc:Fallback xmlns:oel="http://schemas.microsoft.com/office/2019/extlst" xmlns:w16du="http://schemas.microsoft.com/office/word/2023/wordml/word16du" xmlns:w16sdtfl="http://schemas.microsoft.com/office/word/2024/wordml/sdtformatlock">
+          <mc:Fallback xmlns:w16sdtfl="http://schemas.microsoft.com/office/word/2024/wordml/sdtformatlock" xmlns:w16du="http://schemas.microsoft.com/office/word/2023/wordml/word16du" xmlns:oel="http://schemas.microsoft.com/office/2019/extlst">
             <w:pict>
               <v:rect w14:anchorId="0DDB6F18" id="Retângulo 3" o:spid="_x0000_s1026" style="position:absolute;margin-left:0;margin-top:-70.9pt;width:609.65pt;height:839.7pt;z-index:-251644928;visibility:visible;mso-wrap-style:square;mso-width-percent:0;mso-height-percent:0;mso-wrap-distance-left:9pt;mso-wrap-distance-top:0;mso-wrap-distance-right:9pt;mso-wrap-distance-bottom:0;mso-position-horizontal:left;mso-position-horizontal-relative:page;mso-position-vertical:absolute;mso-position-vertical-relative:text;mso-width-percent:0;mso-height-percent:0;mso-width-relative:margin;mso-height-relative:margin;v-text-anchor:middle" o:gfxdata="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" fillcolor="#ed2e3a" strokecolor="#091723 [484]" strokeweight="1pt">
                 <w10:wrap anchorx="page"/>
@@ -8396,27 +8396,7 @@
               <w:rPr>
                 <w:rFonts w:ascii="Arial" w:hAnsi="Arial" w:cs="Arial"/>
               </w:rPr>
-              <w:t>Gratuito (open</w:t>
-            </w:r>
-            <w:r>
-              <w:rPr>
-                <w:rFonts w:ascii="Cambria Math" w:hAnsi="Cambria Math" w:cs="Cambria Math"/>
-              </w:rPr>
-              <w:t>‑</w:t>
-            </w:r>
-            <w:proofErr w:type="spellStart"/>
-            <w:r>
-              <w:rPr>
-                <w:rFonts w:ascii="Arial" w:hAnsi="Arial" w:cs="Arial"/>
-              </w:rPr>
-              <w:t>source</w:t>
-            </w:r>
-            <w:proofErr w:type="spellEnd"/>
-            <w:r>
-              <w:rPr>
-                <w:rFonts w:ascii="Arial" w:hAnsi="Arial" w:cs="Arial"/>
-              </w:rPr>
-              <w:t>)</w:t>
+              <w:t>Gratuito</w:t>
             </w:r>
           </w:p>
         </w:tc>
@@ -8502,6 +8482,32 @@
               <w:t>customizável</w:t>
             </w:r>
             <w:proofErr w:type="spellEnd"/>
+            <w:r>
+              <w:rPr>
+                <w:rFonts w:ascii="Arial" w:hAnsi="Arial" w:cs="Arial"/>
+              </w:rPr>
+              <w:t xml:space="preserve">, </w:t>
+            </w:r>
+            <w:r>
+              <w:rPr>
+                <w:rFonts w:ascii="Arial" w:hAnsi="Arial" w:cs="Arial"/>
+              </w:rPr>
+              <w:t>open</w:t>
+            </w:r>
+            <w:r>
+              <w:rPr>
+                <w:rFonts w:ascii="Cambria Math" w:hAnsi="Cambria Math" w:cs="Cambria Math"/>
+              </w:rPr>
+              <w:t>‑</w:t>
+            </w:r>
+            <w:proofErr w:type="spellStart"/>
+            <w:r>
+              <w:rPr>
+                <w:rFonts w:ascii="Arial" w:hAnsi="Arial" w:cs="Arial"/>
+              </w:rPr>
+              <w:t>source</w:t>
+            </w:r>
+            <w:proofErr w:type="spellEnd"/>
           </w:p>
         </w:tc>
         <w:tc>
@@ -8698,6 +8704,7 @@
         <w:rPr>
           <w:rFonts w:ascii="Arial" w:hAnsi="Arial" w:cs="Arial"/>
         </w:rPr>
+        <w:lastRenderedPageBreak/>
         <w:t xml:space="preserve">- </w:t>
       </w:r>
       <w:proofErr w:type="spellStart"/>
@@ -8779,7 +8786,6 @@
       </w:pPr>
       <w:bookmarkStart w:id="29" w:name="_Toc215176756"/>
       <w:r>
-        <w:lastRenderedPageBreak/>
         <w:t>Estimativa de Custos</w:t>
       </w:r>
       <w:bookmarkEnd w:id="29"/>
@@ -9558,7 +9564,14 @@
         <w:rPr>
           <w:rFonts w:ascii="Arial" w:hAnsi="Arial" w:cs="Arial"/>
         </w:rPr>
-        <w:t>" é uma solução econômica e acessível, com um investimento inicial abaixo de 2.000€, alinhado aos princípios de sustentabilidade financeira para instituições educacionais. Essa abordagem open-</w:t>
+        <w:t xml:space="preserve">" é uma solução econômica e acessível, com um investimento inicial abaixo de 2.000€, alinhado aos princípios de sustentabilidade financeira para instituições educacionais. </w:t>
+      </w:r>
+      <w:r>
+        <w:rPr>
+          <w:rFonts w:ascii="Arial" w:hAnsi="Arial" w:cs="Arial"/>
+        </w:rPr>
+        <w:lastRenderedPageBreak/>
+        <w:t>Essa abordagem open-</w:t>
       </w:r>
       <w:proofErr w:type="spellStart"/>
       <w:r>
@@ -9595,275 +9608,275 @@
       </w:pPr>
       <w:bookmarkStart w:id="30" w:name="_Toc215176757"/>
       <w:r>
+        <w:t>Vantagens e Desvantagens</w:t>
+      </w:r>
+      <w:bookmarkEnd w:id="30"/>
+    </w:p>
+    <w:p>
+      <w:pPr>
+        <w:pStyle w:val="Ttulo2"/>
+      </w:pPr>
+      <w:bookmarkStart w:id="31" w:name="_Toc215176758"/>
+      <w:r>
+        <w:t>Vantagens</w:t>
+      </w:r>
+      <w:bookmarkEnd w:id="31"/>
+    </w:p>
+    <w:p>
+      <w:pPr>
+        <w:rPr>
+          <w:rFonts w:ascii="Arial" w:hAnsi="Arial" w:cs="Arial"/>
+        </w:rPr>
+      </w:pPr>
+      <w:r>
+        <w:rPr>
+          <w:rFonts w:ascii="Arial" w:hAnsi="Arial" w:cs="Arial"/>
+        </w:rPr>
+        <w:t>A solução proposta neste trabalho possui como principais vantagens:</w:t>
+      </w:r>
+    </w:p>
+    <w:p>
+      <w:pPr>
+        <w:rPr>
+          <w:rFonts w:ascii="Arial" w:hAnsi="Arial" w:cs="Arial"/>
+        </w:rPr>
+      </w:pPr>
+      <w:r>
+        <w:rPr>
+          <w:rFonts w:ascii="Arial" w:hAnsi="Arial" w:cs="Arial"/>
+        </w:rPr>
+        <w:t xml:space="preserve">- Redução imediata de custos de licenciamento;  </w:t>
+      </w:r>
+    </w:p>
+    <w:p>
+      <w:pPr>
+        <w:rPr>
+          <w:rFonts w:ascii="Arial" w:hAnsi="Arial" w:cs="Arial"/>
+        </w:rPr>
+      </w:pPr>
+      <w:r>
+        <w:rPr>
+          <w:rFonts w:ascii="Arial" w:hAnsi="Arial" w:cs="Arial"/>
+        </w:rPr>
+        <w:t xml:space="preserve">- Flexibilidade para customizações (OCR, SIP2, integrações académicas);  </w:t>
+      </w:r>
+    </w:p>
+    <w:p>
+      <w:pPr>
+        <w:rPr>
+          <w:rFonts w:ascii="Arial" w:hAnsi="Arial" w:cs="Arial"/>
+        </w:rPr>
+      </w:pPr>
+      <w:r>
+        <w:rPr>
+          <w:rFonts w:ascii="Arial" w:hAnsi="Arial" w:cs="Arial"/>
+        </w:rPr>
+        <w:t>- Escalabilidade adequada para 100–500 utilizadores</w:t>
+      </w:r>
+      <w:r>
+        <w:rPr>
+          <w:rFonts w:ascii="Arial" w:hAnsi="Arial" w:cs="Arial"/>
+        </w:rPr>
+        <w:t xml:space="preserve"> (levando em conta o hardware proposto)</w:t>
+      </w:r>
+      <w:r>
+        <w:rPr>
+          <w:rFonts w:ascii="Arial" w:hAnsi="Arial" w:cs="Arial"/>
+        </w:rPr>
+        <w:t xml:space="preserve">;  </w:t>
+      </w:r>
+    </w:p>
+    <w:p>
+      <w:pPr>
+        <w:rPr>
+          <w:rFonts w:ascii="Arial" w:hAnsi="Arial" w:cs="Arial"/>
+        </w:rPr>
+      </w:pPr>
+      <w:r>
+        <w:rPr>
+          <w:rFonts w:ascii="Arial" w:hAnsi="Arial" w:cs="Arial"/>
+        </w:rPr>
+        <w:t>- Adoção de padrões abertos facilita futuras integrações.</w:t>
+      </w:r>
+    </w:p>
+    <w:p>
+      <w:pPr>
+        <w:pStyle w:val="Ttulo2"/>
+      </w:pPr>
+      <w:bookmarkStart w:id="32" w:name="_Toc215176759"/>
+      <w:r>
+        <w:t>Desvantagens</w:t>
+      </w:r>
+      <w:bookmarkEnd w:id="32"/>
+    </w:p>
+    <w:p>
+      <w:pPr>
+        <w:rPr>
+          <w:rFonts w:ascii="Arial" w:hAnsi="Arial" w:cs="Arial"/>
+        </w:rPr>
+      </w:pPr>
+      <w:r>
+        <w:rPr>
+          <w:rFonts w:ascii="Arial" w:hAnsi="Arial" w:cs="Arial"/>
+        </w:rPr>
+        <w:t>A nossa solução também possui algumas desvantagens que devem ser consideradas, sendo elas:</w:t>
+      </w:r>
+    </w:p>
+    <w:p>
+      <w:pPr>
+        <w:rPr>
+          <w:rFonts w:ascii="Arial" w:hAnsi="Arial" w:cs="Arial"/>
+        </w:rPr>
+      </w:pPr>
+      <w:r>
+        <w:rPr>
+          <w:rFonts w:ascii="Arial" w:hAnsi="Arial" w:cs="Arial"/>
+        </w:rPr>
+        <w:t xml:space="preserve">- Exige competências técnicas para implementar e manter customizações;  </w:t>
+      </w:r>
+    </w:p>
+    <w:p>
+      <w:pPr>
+        <w:rPr>
+          <w:rFonts w:ascii="Arial" w:hAnsi="Arial" w:cs="Arial"/>
+        </w:rPr>
+      </w:pPr>
+      <w:r>
+        <w:rPr>
+          <w:rFonts w:ascii="Arial" w:hAnsi="Arial" w:cs="Arial"/>
+        </w:rPr>
+        <w:t xml:space="preserve">- Suporte comunitário com </w:t>
+      </w:r>
+      <w:proofErr w:type="spellStart"/>
+      <w:r>
+        <w:rPr>
+          <w:rFonts w:ascii="Arial" w:hAnsi="Arial" w:cs="Arial"/>
+        </w:rPr>
+        <w:t>SLAs</w:t>
+      </w:r>
+      <w:proofErr w:type="spellEnd"/>
+      <w:r>
+        <w:rPr>
+          <w:rFonts w:ascii="Arial" w:hAnsi="Arial" w:cs="Arial"/>
+        </w:rPr>
+        <w:t xml:space="preserve"> incertos;</w:t>
+      </w:r>
+    </w:p>
+    <w:p>
+      <w:pPr>
+        <w:rPr>
+          <w:rFonts w:ascii="Arial" w:hAnsi="Arial" w:cs="Arial"/>
+        </w:rPr>
+      </w:pPr>
+      <w:r>
+        <w:rPr>
+          <w:rFonts w:ascii="Arial" w:hAnsi="Arial" w:cs="Arial"/>
+        </w:rPr>
+        <w:t>- C</w:t>
+      </w:r>
+      <w:r>
+        <w:rPr>
+          <w:rFonts w:ascii="Arial" w:hAnsi="Arial" w:cs="Arial"/>
+        </w:rPr>
+        <w:t xml:space="preserve">ontratação de suporte profissional acarreta custo extra;  </w:t>
+      </w:r>
+    </w:p>
+    <w:p>
+      <w:pPr>
+        <w:pStyle w:val="Ttulo2"/>
+      </w:pPr>
+      <w:bookmarkStart w:id="33" w:name="_Toc215176760"/>
+      <w:r>
+        <w:t>Mitigação</w:t>
+      </w:r>
+      <w:bookmarkEnd w:id="33"/>
+    </w:p>
+    <w:p>
+      <w:pPr>
+        <w:rPr>
+          <w:rFonts w:ascii="Arial" w:hAnsi="Arial" w:cs="Arial"/>
+        </w:rPr>
+      </w:pPr>
+      <w:r>
+        <w:rPr>
+          <w:rFonts w:ascii="Arial" w:hAnsi="Arial" w:cs="Arial"/>
+        </w:rPr>
+        <w:t xml:space="preserve">Há algumas medidas que podem ser tomadas para mitigar as desvantagens </w:t>
+      </w:r>
+      <w:r>
+        <w:rPr>
+          <w:rFonts w:ascii="Arial" w:hAnsi="Arial" w:cs="Arial"/>
+        </w:rPr>
+        <w:t>apresentadas</w:t>
+      </w:r>
+      <w:r>
+        <w:rPr>
+          <w:rFonts w:ascii="Arial" w:hAnsi="Arial" w:cs="Arial"/>
+        </w:rPr>
+        <w:t>:</w:t>
+      </w:r>
+    </w:p>
+    <w:p>
+      <w:pPr>
+        <w:rPr>
+          <w:rFonts w:ascii="Arial" w:hAnsi="Arial" w:cs="Arial"/>
+        </w:rPr>
+      </w:pPr>
+      <w:r>
+        <w:rPr>
+          <w:rFonts w:ascii="Arial" w:hAnsi="Arial" w:cs="Arial"/>
+        </w:rPr>
+        <w:t>- Plano de manutenção anual;</w:t>
+      </w:r>
+    </w:p>
+    <w:p>
+      <w:pPr>
+        <w:rPr>
+          <w:rFonts w:ascii="Arial" w:hAnsi="Arial" w:cs="Arial"/>
+        </w:rPr>
+      </w:pPr>
+      <w:r>
+        <w:rPr>
+          <w:rFonts w:ascii="Arial" w:hAnsi="Arial" w:cs="Arial"/>
+        </w:rPr>
+        <w:t>- F</w:t>
+      </w:r>
+      <w:r>
+        <w:rPr>
+          <w:rFonts w:ascii="Arial" w:hAnsi="Arial" w:cs="Arial"/>
+        </w:rPr>
+        <w:t>ormação do staff</w:t>
+      </w:r>
+      <w:r>
+        <w:rPr>
+          <w:rFonts w:ascii="Arial" w:hAnsi="Arial" w:cs="Arial"/>
+        </w:rPr>
+        <w:t xml:space="preserve"> para realizar a manutenção do sistema quando for necessário</w:t>
+      </w:r>
+      <w:r>
+        <w:rPr>
+          <w:rFonts w:ascii="Arial" w:hAnsi="Arial" w:cs="Arial"/>
+        </w:rPr>
+        <w:t>;</w:t>
+      </w:r>
+    </w:p>
+    <w:p>
+      <w:pPr>
+        <w:rPr>
+          <w:rFonts w:ascii="Arial" w:hAnsi="Arial" w:cs="Arial"/>
+        </w:rPr>
+      </w:pPr>
+      <w:r>
+        <w:rPr>
+          <w:rFonts w:ascii="Arial" w:hAnsi="Arial" w:cs="Arial"/>
+        </w:rPr>
         <w:lastRenderedPageBreak/>
-        <w:t>Vantagens e Desvantagens</w:t>
-      </w:r>
-      <w:bookmarkEnd w:id="30"/>
-    </w:p>
-    <w:p>
-      <w:pPr>
-        <w:pStyle w:val="Ttulo2"/>
-      </w:pPr>
-      <w:bookmarkStart w:id="31" w:name="_Toc215176758"/>
-      <w:r>
-        <w:t>Vantagens</w:t>
-      </w:r>
-      <w:bookmarkEnd w:id="31"/>
-    </w:p>
-    <w:p>
-      <w:pPr>
-        <w:rPr>
-          <w:rFonts w:ascii="Arial" w:hAnsi="Arial" w:cs="Arial"/>
-        </w:rPr>
-      </w:pPr>
-      <w:r>
-        <w:rPr>
-          <w:rFonts w:ascii="Arial" w:hAnsi="Arial" w:cs="Arial"/>
-        </w:rPr>
-        <w:t>A solução proposta neste trabalho possui como principais vantagens:</w:t>
-      </w:r>
-    </w:p>
-    <w:p>
-      <w:pPr>
-        <w:rPr>
-          <w:rFonts w:ascii="Arial" w:hAnsi="Arial" w:cs="Arial"/>
-        </w:rPr>
-      </w:pPr>
-      <w:r>
-        <w:rPr>
-          <w:rFonts w:ascii="Arial" w:hAnsi="Arial" w:cs="Arial"/>
-        </w:rPr>
-        <w:t xml:space="preserve">- Redução imediata de custos de licenciamento;  </w:t>
-      </w:r>
-    </w:p>
-    <w:p>
-      <w:pPr>
-        <w:rPr>
-          <w:rFonts w:ascii="Arial" w:hAnsi="Arial" w:cs="Arial"/>
-        </w:rPr>
-      </w:pPr>
-      <w:r>
-        <w:rPr>
-          <w:rFonts w:ascii="Arial" w:hAnsi="Arial" w:cs="Arial"/>
-        </w:rPr>
-        <w:t xml:space="preserve">- Flexibilidade para customizações (OCR, SIP2, integrações académicas);  </w:t>
-      </w:r>
-    </w:p>
-    <w:p>
-      <w:pPr>
-        <w:rPr>
-          <w:rFonts w:ascii="Arial" w:hAnsi="Arial" w:cs="Arial"/>
-        </w:rPr>
-      </w:pPr>
-      <w:r>
-        <w:rPr>
-          <w:rFonts w:ascii="Arial" w:hAnsi="Arial" w:cs="Arial"/>
-        </w:rPr>
-        <w:t>- Escalabilidade adequada para 100–500 utilizadores</w:t>
-      </w:r>
-      <w:r>
-        <w:rPr>
-          <w:rFonts w:ascii="Arial" w:hAnsi="Arial" w:cs="Arial"/>
-        </w:rPr>
-        <w:t xml:space="preserve"> (levando em conta o hardware proposto)</w:t>
-      </w:r>
-      <w:r>
-        <w:rPr>
-          <w:rFonts w:ascii="Arial" w:hAnsi="Arial" w:cs="Arial"/>
-        </w:rPr>
-        <w:t xml:space="preserve">;  </w:t>
-      </w:r>
-    </w:p>
-    <w:p>
-      <w:pPr>
-        <w:rPr>
-          <w:rFonts w:ascii="Arial" w:hAnsi="Arial" w:cs="Arial"/>
-        </w:rPr>
-      </w:pPr>
-      <w:r>
-        <w:rPr>
-          <w:rFonts w:ascii="Arial" w:hAnsi="Arial" w:cs="Arial"/>
-        </w:rPr>
-        <w:t>- Adoção de padrões abertos facilita futuras integrações.</w:t>
-      </w:r>
-    </w:p>
-    <w:p>
-      <w:pPr>
-        <w:pStyle w:val="Ttulo2"/>
-      </w:pPr>
-      <w:bookmarkStart w:id="32" w:name="_Toc215176759"/>
-      <w:r>
-        <w:t>Desvantagens</w:t>
-      </w:r>
-      <w:bookmarkEnd w:id="32"/>
-    </w:p>
-    <w:p>
-      <w:pPr>
-        <w:rPr>
-          <w:rFonts w:ascii="Arial" w:hAnsi="Arial" w:cs="Arial"/>
-        </w:rPr>
-      </w:pPr>
-      <w:r>
-        <w:rPr>
-          <w:rFonts w:ascii="Arial" w:hAnsi="Arial" w:cs="Arial"/>
-        </w:rPr>
-        <w:t>A nossa solução também possui algumas desvantagens que devem ser consideradas, sendo elas:</w:t>
-      </w:r>
-    </w:p>
-    <w:p>
-      <w:pPr>
-        <w:rPr>
-          <w:rFonts w:ascii="Arial" w:hAnsi="Arial" w:cs="Arial"/>
-        </w:rPr>
-      </w:pPr>
-      <w:r>
-        <w:rPr>
-          <w:rFonts w:ascii="Arial" w:hAnsi="Arial" w:cs="Arial"/>
-        </w:rPr>
-        <w:t xml:space="preserve">- Exige competências técnicas para implementar e manter customizações;  </w:t>
-      </w:r>
-    </w:p>
-    <w:p>
-      <w:pPr>
-        <w:rPr>
-          <w:rFonts w:ascii="Arial" w:hAnsi="Arial" w:cs="Arial"/>
-        </w:rPr>
-      </w:pPr>
-      <w:r>
-        <w:rPr>
-          <w:rFonts w:ascii="Arial" w:hAnsi="Arial" w:cs="Arial"/>
-        </w:rPr>
-        <w:t xml:space="preserve">- Suporte comunitário com </w:t>
-      </w:r>
-      <w:proofErr w:type="spellStart"/>
-      <w:r>
-        <w:rPr>
-          <w:rFonts w:ascii="Arial" w:hAnsi="Arial" w:cs="Arial"/>
-        </w:rPr>
-        <w:t>SLAs</w:t>
-      </w:r>
-      <w:proofErr w:type="spellEnd"/>
-      <w:r>
-        <w:rPr>
-          <w:rFonts w:ascii="Arial" w:hAnsi="Arial" w:cs="Arial"/>
-        </w:rPr>
-        <w:t xml:space="preserve"> incertos;</w:t>
-      </w:r>
-    </w:p>
-    <w:p>
-      <w:pPr>
-        <w:rPr>
-          <w:rFonts w:ascii="Arial" w:hAnsi="Arial" w:cs="Arial"/>
-        </w:rPr>
-      </w:pPr>
-      <w:r>
-        <w:rPr>
-          <w:rFonts w:ascii="Arial" w:hAnsi="Arial" w:cs="Arial"/>
-        </w:rPr>
         <w:t>- C</w:t>
       </w:r>
       <w:r>
         <w:rPr>
           <w:rFonts w:ascii="Arial" w:hAnsi="Arial" w:cs="Arial"/>
         </w:rPr>
-        <w:t xml:space="preserve">ontratação de suporte profissional acarreta custo extra;  </w:t>
-      </w:r>
-    </w:p>
-    <w:p>
-      <w:pPr>
-        <w:pStyle w:val="Ttulo2"/>
-      </w:pPr>
-      <w:bookmarkStart w:id="33" w:name="_Toc215176760"/>
-      <w:r>
-        <w:t>Mitigação</w:t>
-      </w:r>
-      <w:bookmarkEnd w:id="33"/>
-    </w:p>
-    <w:p>
-      <w:pPr>
-        <w:rPr>
-          <w:rFonts w:ascii="Arial" w:hAnsi="Arial" w:cs="Arial"/>
-        </w:rPr>
-      </w:pPr>
-      <w:r>
-        <w:rPr>
-          <w:rFonts w:ascii="Arial" w:hAnsi="Arial" w:cs="Arial"/>
-        </w:rPr>
-        <w:t xml:space="preserve">Há algumas medidas que podem ser tomadas para mitigar as desvantagens </w:t>
-      </w:r>
-      <w:r>
-        <w:rPr>
-          <w:rFonts w:ascii="Arial" w:hAnsi="Arial" w:cs="Arial"/>
-        </w:rPr>
-        <w:t>apresentadas</w:t>
-      </w:r>
-      <w:r>
-        <w:rPr>
-          <w:rFonts w:ascii="Arial" w:hAnsi="Arial" w:cs="Arial"/>
-        </w:rPr>
-        <w:t>:</w:t>
-      </w:r>
-    </w:p>
-    <w:p>
-      <w:pPr>
-        <w:rPr>
-          <w:rFonts w:ascii="Arial" w:hAnsi="Arial" w:cs="Arial"/>
-        </w:rPr>
-      </w:pPr>
-      <w:r>
-        <w:rPr>
-          <w:rFonts w:ascii="Arial" w:hAnsi="Arial" w:cs="Arial"/>
-        </w:rPr>
-        <w:t>- Plano de manutenção anual;</w:t>
-      </w:r>
-    </w:p>
-    <w:p>
-      <w:pPr>
-        <w:rPr>
-          <w:rFonts w:ascii="Arial" w:hAnsi="Arial" w:cs="Arial"/>
-        </w:rPr>
-      </w:pPr>
-      <w:r>
-        <w:rPr>
-          <w:rFonts w:ascii="Arial" w:hAnsi="Arial" w:cs="Arial"/>
-        </w:rPr>
-        <w:t>- F</w:t>
-      </w:r>
-      <w:r>
-        <w:rPr>
-          <w:rFonts w:ascii="Arial" w:hAnsi="Arial" w:cs="Arial"/>
-        </w:rPr>
-        <w:t>ormação do staff</w:t>
-      </w:r>
-      <w:r>
-        <w:rPr>
-          <w:rFonts w:ascii="Arial" w:hAnsi="Arial" w:cs="Arial"/>
-        </w:rPr>
-        <w:t xml:space="preserve"> para realizar a manutenção do sistema quando for necessário</w:t>
-      </w:r>
-      <w:r>
-        <w:rPr>
-          <w:rFonts w:ascii="Arial" w:hAnsi="Arial" w:cs="Arial"/>
-        </w:rPr>
-        <w:t>;</w:t>
-      </w:r>
-    </w:p>
-    <w:p>
-      <w:pPr>
-        <w:rPr>
-          <w:rFonts w:ascii="Arial" w:hAnsi="Arial" w:cs="Arial"/>
-        </w:rPr>
-      </w:pPr>
-      <w:r>
-        <w:rPr>
-          <w:rFonts w:ascii="Arial" w:hAnsi="Arial" w:cs="Arial"/>
-        </w:rPr>
-        <w:t>- C</w:t>
-      </w:r>
-      <w:r>
-        <w:rPr>
-          <w:rFonts w:ascii="Arial" w:hAnsi="Arial" w:cs="Arial"/>
-        </w:rPr>
         <w:t xml:space="preserve">ontrato de suporte técnico externalizado se necessário; </w:t>
       </w:r>
     </w:p>
@@ -9898,7 +9911,6 @@
       </w:pPr>
       <w:bookmarkStart w:id="34" w:name="_Toc215176761"/>
       <w:r>
-        <w:lastRenderedPageBreak/>
         <w:t>Conclusão</w:t>
       </w:r>
       <w:bookmarkEnd w:id="34"/>

</xml_diff>